<commit_message>
Updated Design Fire Creation Kit
- Made changes to the documentation
- Added a UnitTester for Calculating the individuel Phases
- Made the Plotly graph work
- Added the rest of the Phases in the calculator (Steady and Decay)
- Bug in calculating the datapoints for the decay phase.
</commit_message>
<xml_diff>
--- a/Dokumentation/Design Fire Creator/Dokumentation af formler.docx
+++ b/Dokumentation/Design Fire Creator/Dokumentation af formler.docx
@@ -1365,7 +1365,7 @@
         <w:rPr>
           <w:b/>
           <w:noProof/>
-          <w:lang w:val="en-US" w:eastAsia="da-DK"/>
+          <w:lang w:eastAsia="da-DK"/>
         </w:rPr>
         <mc:AlternateContent>
           <mc:Choice Requires="wps">
@@ -1536,7 +1536,7 @@
         <w:rPr>
           <w:b/>
           <w:noProof/>
-          <w:lang w:val="en-US" w:eastAsia="da-DK"/>
+          <w:lang w:eastAsia="da-DK"/>
         </w:rPr>
         <mc:AlternateContent>
           <mc:Choice Requires="wps">
@@ -1703,7 +1703,7 @@
         <w:rPr>
           <w:b/>
           <w:noProof/>
-          <w:lang w:val="en-US" w:eastAsia="da-DK"/>
+          <w:lang w:eastAsia="da-DK"/>
         </w:rPr>
         <mc:AlternateContent>
           <mc:Choice Requires="wps">
@@ -1954,7 +1954,7 @@
         <w:rPr>
           <w:b/>
           <w:noProof/>
-          <w:lang w:val="en-US" w:eastAsia="da-DK"/>
+          <w:lang w:eastAsia="da-DK"/>
         </w:rPr>
         <mc:AlternateContent>
           <mc:Choice Requires="wps">
@@ -2205,7 +2205,7 @@
         <w:rPr>
           <w:b/>
           <w:noProof/>
-          <w:lang w:val="en-US" w:eastAsia="da-DK"/>
+          <w:lang w:eastAsia="da-DK"/>
         </w:rPr>
         <mc:AlternateContent>
           <mc:Choice Requires="wps">
@@ -2456,7 +2456,7 @@
         <w:rPr>
           <w:b/>
           <w:noProof/>
-          <w:lang w:val="en-US" w:eastAsia="da-DK"/>
+          <w:lang w:eastAsia="da-DK"/>
         </w:rPr>
         <mc:AlternateContent>
           <mc:Choice Requires="wps">
@@ -2779,7 +2779,7 @@
         <w:rPr>
           <w:b/>
           <w:noProof/>
-          <w:lang w:val="en-US" w:eastAsia="da-DK"/>
+          <w:lang w:eastAsia="da-DK"/>
         </w:rPr>
         <mc:AlternateContent>
           <mc:Choice Requires="wps">
@@ -2863,7 +2863,7 @@
         <w:rPr>
           <w:b/>
           <w:noProof/>
-          <w:lang w:val="en-US" w:eastAsia="da-DK"/>
+          <w:lang w:eastAsia="da-DK"/>
         </w:rPr>
         <mc:AlternateContent>
           <mc:Choice Requires="wps">
@@ -2947,7 +2947,7 @@
         <w:rPr>
           <w:b/>
           <w:noProof/>
-          <w:lang w:val="en-US" w:eastAsia="da-DK"/>
+          <w:lang w:eastAsia="da-DK"/>
         </w:rPr>
         <mc:AlternateContent>
           <mc:Choice Requires="wps">
@@ -3031,7 +3031,7 @@
         <w:rPr>
           <w:b/>
           <w:noProof/>
-          <w:lang w:val="en-US" w:eastAsia="da-DK"/>
+          <w:lang w:eastAsia="da-DK"/>
         </w:rPr>
         <mc:AlternateContent>
           <mc:Choice Requires="wps">
@@ -3115,7 +3115,7 @@
         <w:rPr>
           <w:b/>
           <w:noProof/>
-          <w:lang w:val="en-US" w:eastAsia="da-DK"/>
+          <w:lang w:eastAsia="da-DK"/>
         </w:rPr>
         <mc:AlternateContent>
           <mc:Choice Requires="wps">
@@ -3363,6 +3363,10 @@
         </mc:AlternateContent>
       </w:r>
       <w:r>
+        <w:rPr>
+          <w:noProof/>
+          <w:lang w:eastAsia="da-DK"/>
+        </w:rPr>
         <w:drawing>
           <wp:inline distT="0" distB="0" distL="0" distR="0" wp14:anchorId="71A8672C" wp14:editId="648AECA2">
             <wp:extent cx="4321527" cy="2880000"/>
@@ -4780,34 +4784,7 @@
           <w:szCs w:val="20"/>
           <w:lang w:val="en-US"/>
         </w:rPr>
-        <w:t xml:space="preserve">To </w:t>
-      </w:r>
-      <w:r>
-        <w:rPr>
-          <w:rFonts w:eastAsiaTheme="minorEastAsia"/>
-          <w:sz w:val="20"/>
-          <w:szCs w:val="20"/>
-          <w:lang w:val="en-US"/>
-        </w:rPr>
-        <w:t>calculate</w:t>
-      </w:r>
-      <w:r>
-        <w:rPr>
-          <w:rFonts w:eastAsiaTheme="minorEastAsia"/>
-          <w:sz w:val="20"/>
-          <w:szCs w:val="20"/>
-          <w:lang w:val="en-US"/>
-        </w:rPr>
-        <w:t xml:space="preserve"> </w:t>
-      </w:r>
-      <w:r>
-        <w:rPr>
-          <w:rFonts w:eastAsiaTheme="minorEastAsia"/>
-          <w:sz w:val="20"/>
-          <w:szCs w:val="20"/>
-          <w:lang w:val="en-US"/>
-        </w:rPr>
-        <w:t>the t</w:t>
+        <w:t>To calculate the t</w:t>
       </w:r>
       <w:r>
         <w:rPr>
@@ -4828,15 +4805,7 @@
             <w:sz w:val="20"/>
             <w:lang w:val="en-US"/>
           </w:rPr>
-          <m:t>t</m:t>
-        </m:r>
-        <m:r>
-          <w:rPr>
-            <w:rFonts w:ascii="Cambria Math" w:hAnsi="Cambria Math"/>
-            <w:sz w:val="20"/>
-            <w:lang w:val="en-US"/>
-          </w:rPr>
-          <m:t>=</m:t>
+          <m:t>t=</m:t>
         </m:r>
         <m:sSub>
           <m:sSubPr>
@@ -5215,15 +5184,7 @@
               <w:sz w:val="20"/>
               <w:lang w:val="en-US"/>
             </w:rPr>
-            <m:t>E</m:t>
-          </m:r>
-          <m:r>
-            <w:rPr>
-              <w:rFonts w:ascii="Cambria Math" w:hAnsi="Cambria Math"/>
-              <w:sz w:val="20"/>
-              <w:lang w:val="en-US"/>
-            </w:rPr>
-            <m:t>=</m:t>
+            <m:t>E=</m:t>
           </m:r>
           <m:box>
             <m:boxPr>
@@ -5292,23 +5253,7 @@
                   <w:sz w:val="20"/>
                   <w:lang w:val="en-US"/>
                 </w:rPr>
-                <m:t>∙</m:t>
-              </m:r>
-              <m:r>
-                <w:rPr>
-                  <w:rFonts w:ascii="Cambria Math" w:hAnsi="Cambria Math"/>
-                  <w:sz w:val="20"/>
-                  <w:lang w:val="en-US"/>
-                </w:rPr>
-                <m:t>α</m:t>
-              </m:r>
-              <m:r>
-                <w:rPr>
-                  <w:rFonts w:ascii="Cambria Math" w:hAnsi="Cambria Math"/>
-                  <w:sz w:val="20"/>
-                  <w:lang w:val="en-US"/>
-                </w:rPr>
-                <m:t>∙</m:t>
+                <m:t>∙α∙</m:t>
               </m:r>
               <m:sSubSup>
                 <m:sSubSupPr>
@@ -5362,15 +5307,7 @@
                   <w:sz w:val="20"/>
                   <w:lang w:val="en-US"/>
                 </w:rPr>
-                <m:t>+</m:t>
-              </m:r>
-              <m:r>
-                <w:rPr>
-                  <w:rFonts w:ascii="Cambria Math" w:hAnsi="Cambria Math"/>
-                  <w:sz w:val="20"/>
-                  <w:lang w:val="en-US"/>
-                </w:rPr>
-                <m:t>y</m:t>
+                <m:t>+y</m:t>
               </m:r>
             </m:e>
             <m:sub>
@@ -5756,15 +5693,7 @@
             <w:sz w:val="20"/>
             <w:lang w:val="en-US"/>
           </w:rPr>
-          <m:t>t</m:t>
-        </m:r>
-        <m:r>
-          <w:rPr>
-            <w:rFonts w:ascii="Cambria Math" w:hAnsi="Cambria Math"/>
-            <w:sz w:val="20"/>
-            <w:lang w:val="en-US"/>
-          </w:rPr>
-          <m:t>=</m:t>
+          <m:t>t=</m:t>
         </m:r>
         <m:sSub>
           <m:sSubPr>
@@ -5814,15 +5743,7 @@
             <w:sz w:val="20"/>
             <w:lang w:val="en-US"/>
           </w:rPr>
-          <m:t>q</m:t>
-        </m:r>
-        <m:r>
-          <w:rPr>
-            <w:rFonts w:ascii="Cambria Math" w:hAnsi="Cambria Math"/>
-            <w:sz w:val="20"/>
-            <w:lang w:val="en-US"/>
-          </w:rPr>
-          <m:t>=</m:t>
+          <m:t>q=</m:t>
         </m:r>
         <m:sSub>
           <m:sSubPr>
@@ -7055,14 +6976,7 @@
           <w:rFonts w:eastAsiaTheme="minorEastAsia"/>
           <w:lang w:val="en-US"/>
         </w:rPr>
-        <w:t>.</w:t>
-      </w:r>
-      <w:r>
-        <w:rPr>
-          <w:rFonts w:eastAsiaTheme="minorEastAsia"/>
-          <w:lang w:val="en-US"/>
-        </w:rPr>
-        <w:t xml:space="preserve"> </w:t>
+        <w:t xml:space="preserve">. </w:t>
       </w:r>
       <w:r>
         <w:rPr>
@@ -8291,14 +8205,7 @@
                 <w:rFonts w:ascii="Cambria Math" w:hAnsi="Cambria Math"/>
                 <w:lang w:val="en-US"/>
               </w:rPr>
-              <m:t>t-</m:t>
-            </m:r>
-            <m:r>
-              <w:rPr>
-                <w:rFonts w:ascii="Cambria Math" w:hAnsi="Cambria Math"/>
-                <w:lang w:val="en-US"/>
-              </w:rPr>
-              <m:t>2</m:t>
+              <m:t>t-2</m:t>
             </m:r>
           </m:sub>
         </m:sSub>
@@ -8339,14 +8246,7 @@
                 <w:rFonts w:ascii="Cambria Math" w:hAnsi="Cambria Math"/>
                 <w:lang w:val="en-US"/>
               </w:rPr>
-              <m:t>y=</m:t>
-            </m:r>
-            <m:r>
-              <w:rPr>
-                <w:rFonts w:ascii="Cambria Math" w:hAnsi="Cambria Math"/>
-                <w:lang w:val="en-US"/>
-              </w:rPr>
-              <m:t>x</m:t>
+              <m:t>y=x</m:t>
             </m:r>
           </m:e>
           <m:sub>
@@ -8376,7 +8276,7 @@
         <w:rPr>
           <w:b/>
           <w:noProof/>
-          <w:lang w:val="en-US" w:eastAsia="da-DK"/>
+          <w:lang w:eastAsia="da-DK"/>
         </w:rPr>
         <mc:AlternateContent>
           <mc:Choice Requires="wps">
@@ -8457,14 +8357,7 @@
                                             <w:rFonts w:ascii="Cambria Math" w:hAnsi="Cambria Math"/>
                                             <w:sz w:val="20"/>
                                           </w:rPr>
-                                          <m:t>t-</m:t>
-                                        </m:r>
-                                        <m:r>
-                                          <w:rPr>
-                                            <w:rFonts w:ascii="Cambria Math" w:hAnsi="Cambria Math"/>
-                                            <w:sz w:val="20"/>
-                                          </w:rPr>
-                                          <m:t>2</m:t>
+                                          <m:t>t-2</m:t>
                                         </m:r>
                                       </m:sub>
                                     </m:sSub>
@@ -8500,14 +8393,7 @@
                                             <w:rFonts w:ascii="Cambria Math" w:hAnsi="Cambria Math"/>
                                             <w:sz w:val="20"/>
                                           </w:rPr>
-                                          <m:t>q-</m:t>
-                                        </m:r>
-                                        <m:r>
-                                          <w:rPr>
-                                            <w:rFonts w:ascii="Cambria Math" w:hAnsi="Cambria Math"/>
-                                            <w:sz w:val="20"/>
-                                          </w:rPr>
-                                          <m:t>2</m:t>
+                                          <m:t>q-2</m:t>
                                         </m:r>
                                       </m:sub>
                                     </m:sSub>
@@ -8655,7 +8541,7 @@
         <w:rPr>
           <w:b/>
           <w:noProof/>
-          <w:lang w:val="en-US" w:eastAsia="da-DK"/>
+          <w:lang w:eastAsia="da-DK"/>
         </w:rPr>
         <mc:AlternateContent>
           <mc:Choice Requires="wps">
@@ -8906,7 +8792,7 @@
         <w:rPr>
           <w:b/>
           <w:noProof/>
-          <w:lang w:val="en-US" w:eastAsia="da-DK"/>
+          <w:lang w:eastAsia="da-DK"/>
         </w:rPr>
         <mc:AlternateContent>
           <mc:Choice Requires="wps">
@@ -9157,7 +9043,7 @@
         <w:rPr>
           <w:b/>
           <w:noProof/>
-          <w:lang w:val="en-US" w:eastAsia="da-DK"/>
+          <w:lang w:eastAsia="da-DK"/>
         </w:rPr>
         <mc:AlternateContent>
           <mc:Choice Requires="wps">
@@ -9692,7 +9578,7 @@
         <w:rPr>
           <w:b/>
           <w:noProof/>
-          <w:lang w:val="en-US" w:eastAsia="da-DK"/>
+          <w:lang w:eastAsia="da-DK"/>
         </w:rPr>
         <mc:AlternateContent>
           <mc:Choice Requires="wps">
@@ -9776,7 +9662,7 @@
         <w:rPr>
           <w:b/>
           <w:noProof/>
-          <w:lang w:val="en-US" w:eastAsia="da-DK"/>
+          <w:lang w:eastAsia="da-DK"/>
         </w:rPr>
         <mc:AlternateContent>
           <mc:Choice Requires="wps">
@@ -9860,7 +9746,7 @@
         <w:rPr>
           <w:b/>
           <w:noProof/>
-          <w:lang w:val="en-US" w:eastAsia="da-DK"/>
+          <w:lang w:eastAsia="da-DK"/>
         </w:rPr>
         <mc:AlternateContent>
           <mc:Choice Requires="wps">
@@ -9944,7 +9830,7 @@
         <w:rPr>
           <w:b/>
           <w:noProof/>
-          <w:lang w:val="en-US" w:eastAsia="da-DK"/>
+          <w:lang w:eastAsia="da-DK"/>
         </w:rPr>
         <mc:AlternateContent>
           <mc:Choice Requires="wps">
@@ -10025,6 +9911,10 @@
         </mc:AlternateContent>
       </w:r>
       <w:r>
+        <w:rPr>
+          <w:noProof/>
+          <w:lang w:eastAsia="da-DK"/>
+        </w:rPr>
         <w:drawing>
           <wp:inline distT="0" distB="0" distL="0" distR="0" wp14:anchorId="685DAF3E" wp14:editId="6D18D5B5">
             <wp:extent cx="4321527" cy="2880000"/>
@@ -10160,19 +10050,7 @@
         <w:rPr>
           <w:lang w:val="en-US"/>
         </w:rPr>
-        <w:t xml:space="preserve">three options to generate a </w:t>
-      </w:r>
-      <w:r>
-        <w:rPr>
-          <w:lang w:val="en-US"/>
-        </w:rPr>
-        <w:t>decay</w:t>
-      </w:r>
-      <w:r>
-        <w:rPr>
-          <w:lang w:val="en-US"/>
-        </w:rPr>
-        <w:t xml:space="preserve"> phase:</w:t>
+        <w:t>three options to generate a decay phase:</w:t>
       </w:r>
     </w:p>
     <w:tbl>
@@ -11199,19 +11077,7 @@
         <w:rPr>
           <w:lang w:val="en-US"/>
         </w:rPr>
-        <w:t xml:space="preserve">It’s possible in the future that a fourth and fifth options will be added. The two extra options derive from the first and second option, by exchanging the time duration to the time at which the phase ends. It simplifies the </w:t>
-      </w:r>
-      <w:r>
-        <w:rPr>
-          <w:lang w:val="en-US"/>
-        </w:rPr>
-        <w:t>decay</w:t>
-      </w:r>
-      <w:r>
-        <w:rPr>
-          <w:lang w:val="en-US"/>
-        </w:rPr>
-        <w:t xml:space="preserve"> phase for the user, but behind the scene a lot of validation needs to be put in place. </w:t>
+        <w:t xml:space="preserve">It’s possible in the future that a fourth and fifth options will be added. The two extra options derive from the first and second option, by exchanging the time duration to the time at which the phase ends. It simplifies the decay phase for the user, but behind the scene a lot of validation needs to be put in place. </w:t>
       </w:r>
     </w:p>
     <w:p>
@@ -11221,8 +11087,6 @@
           <w:lang w:val="en-US"/>
         </w:rPr>
       </w:pPr>
-      <w:bookmarkStart w:id="1" w:name="_GoBack"/>
-      <w:bookmarkEnd w:id="1"/>
     </w:p>
     <w:p>
       <w:pPr>
@@ -11537,15 +11401,7 @@
             <w:sz w:val="20"/>
             <w:lang w:val="en-US"/>
           </w:rPr>
-          <m:t>t</m:t>
-        </m:r>
-        <m:r>
-          <w:rPr>
-            <w:rFonts w:ascii="Cambria Math" w:hAnsi="Cambria Math"/>
-            <w:sz w:val="20"/>
-            <w:lang w:val="en-US"/>
-          </w:rPr>
-          <m:t>=</m:t>
+          <m:t>t=</m:t>
         </m:r>
         <m:sSub>
           <m:sSubPr>
@@ -12079,23 +11935,7 @@
                   <w:sz w:val="20"/>
                   <w:lang w:val="en-US"/>
                 </w:rPr>
-                <m:t>∙</m:t>
-              </m:r>
-              <m:r>
-                <w:rPr>
-                  <w:rFonts w:ascii="Cambria Math" w:hAnsi="Cambria Math"/>
-                  <w:sz w:val="20"/>
-                  <w:lang w:val="en-US"/>
-                </w:rPr>
-                <m:t>α</m:t>
-              </m:r>
-              <m:r>
-                <w:rPr>
-                  <w:rFonts w:ascii="Cambria Math" w:hAnsi="Cambria Math"/>
-                  <w:sz w:val="20"/>
-                  <w:lang w:val="en-US"/>
-                </w:rPr>
-                <m:t>∙</m:t>
+                <m:t>∙α∙</m:t>
               </m:r>
               <m:sSubSup>
                 <m:sSubSupPr>
@@ -12149,15 +11989,7 @@
                   <w:sz w:val="20"/>
                   <w:lang w:val="en-US"/>
                 </w:rPr>
-                <m:t>+</m:t>
-              </m:r>
-              <m:r>
-                <w:rPr>
-                  <w:rFonts w:ascii="Cambria Math" w:hAnsi="Cambria Math"/>
-                  <w:sz w:val="20"/>
-                  <w:lang w:val="en-US"/>
-                </w:rPr>
-                <m:t>y</m:t>
+                <m:t>+y</m:t>
               </m:r>
             </m:e>
             <m:sub>
@@ -12444,16 +12276,7 @@
               <w:szCs w:val="20"/>
               <w:lang w:val="en-US"/>
             </w:rPr>
-            <m:t>-</m:t>
-          </m:r>
-          <m:r>
-            <w:rPr>
-              <w:rFonts w:ascii="Cambria Math" w:hAnsi="Cambria Math"/>
-              <w:sz w:val="20"/>
-              <w:szCs w:val="20"/>
-              <w:lang w:val="en-US"/>
-            </w:rPr>
-            <m:t>α∙</m:t>
+            <m:t>-α∙</m:t>
           </m:r>
           <m:sSubSup>
             <m:sSubSupPr>
@@ -12549,15 +12372,7 @@
             <w:sz w:val="20"/>
             <w:lang w:val="en-US"/>
           </w:rPr>
-          <m:t>t</m:t>
-        </m:r>
-        <m:r>
-          <w:rPr>
-            <w:rFonts w:ascii="Cambria Math" w:hAnsi="Cambria Math"/>
-            <w:sz w:val="20"/>
-            <w:lang w:val="en-US"/>
-          </w:rPr>
-          <m:t>=</m:t>
+          <m:t>t=</m:t>
         </m:r>
         <m:sSub>
           <m:sSubPr>
@@ -12607,15 +12422,7 @@
             <w:sz w:val="20"/>
             <w:lang w:val="en-US"/>
           </w:rPr>
-          <m:t>q</m:t>
-        </m:r>
-        <m:r>
-          <w:rPr>
-            <w:rFonts w:ascii="Cambria Math" w:hAnsi="Cambria Math"/>
-            <w:sz w:val="20"/>
-            <w:lang w:val="en-US"/>
-          </w:rPr>
-          <m:t>=</m:t>
+          <m:t>q=</m:t>
         </m:r>
         <m:sSub>
           <m:sSubPr>
@@ -13112,16 +12919,7 @@
               <w:szCs w:val="20"/>
               <w:lang w:val="en-US"/>
             </w:rPr>
-            <m:t>α=</m:t>
-          </m:r>
-          <m:r>
-            <w:rPr>
-              <w:rFonts w:ascii="Cambria Math" w:hAnsi="Cambria Math"/>
-              <w:sz w:val="20"/>
-              <w:szCs w:val="20"/>
-              <w:lang w:val="en-US"/>
-            </w:rPr>
-            <m:t>abs</m:t>
+            <m:t>α=abs</m:t>
           </m:r>
           <m:d>
             <m:dPr>
@@ -13754,16 +13552,7 @@
             <w:szCs w:val="20"/>
             <w:lang w:val="en-US"/>
           </w:rPr>
-          <m:t>=</m:t>
-        </m:r>
-        <m:r>
-          <w:rPr>
-            <w:rFonts w:ascii="Cambria Math" w:hAnsi="Cambria Math"/>
-            <w:sz w:val="20"/>
-            <w:szCs w:val="20"/>
-            <w:lang w:val="en-US"/>
-          </w:rPr>
-          <m:t>abs</m:t>
+          <m:t>=abs</m:t>
         </m:r>
         <m:d>
           <m:dPr>
@@ -13815,6 +13604,46 @@
                             <w:rFonts w:ascii="Cambria Math" w:hAnsi="Cambria Math"/>
                             <w:i/>
                             <w:sz w:val="20"/>
+                            <w:lang w:val="en-US"/>
+                          </w:rPr>
+                        </m:ctrlPr>
+                      </m:sSubPr>
+                      <m:e>
+                        <m:r>
+                          <w:rPr>
+                            <w:rFonts w:ascii="Cambria Math" w:hAnsi="Cambria Math"/>
+                            <w:sz w:val="20"/>
+                            <w:lang w:val="en-US"/>
+                          </w:rPr>
+                          <m:t>y</m:t>
+                        </m:r>
+                      </m:e>
+                      <m:sub>
+                        <m:r>
+                          <w:rPr>
+                            <w:rFonts w:ascii="Cambria Math" w:hAnsi="Cambria Math"/>
+                            <w:sz w:val="20"/>
+                            <w:lang w:val="en-US"/>
+                          </w:rPr>
+                          <m:t>q-1</m:t>
+                        </m:r>
+                      </m:sub>
+                    </m:sSub>
+                    <m:r>
+                      <w:rPr>
+                        <w:rFonts w:ascii="Cambria Math" w:hAnsi="Cambria Math"/>
+                        <w:sz w:val="20"/>
+                        <w:lang w:val="en-US"/>
+                      </w:rPr>
+                      <m:t>-</m:t>
+                    </m:r>
+                    <m:sSub>
+                      <m:sSubPr>
+                        <m:ctrlPr>
+                          <w:rPr>
+                            <w:rFonts w:ascii="Cambria Math" w:hAnsi="Cambria Math"/>
+                            <w:i/>
+                            <w:sz w:val="20"/>
                             <w:szCs w:val="20"/>
                             <w:lang w:val="en-US"/>
                           </w:rPr>
@@ -13843,47 +13672,6 @@
                         </m:r>
                       </m:sub>
                     </m:sSub>
-                    <m:r>
-                      <w:rPr>
-                        <w:rFonts w:ascii="Cambria Math" w:hAnsi="Cambria Math"/>
-                        <w:sz w:val="20"/>
-                        <w:szCs w:val="20"/>
-                        <w:lang w:val="en-US"/>
-                      </w:rPr>
-                      <m:t>-</m:t>
-                    </m:r>
-                    <m:sSub>
-                      <m:sSubPr>
-                        <m:ctrlPr>
-                          <w:rPr>
-                            <w:rFonts w:ascii="Cambria Math" w:hAnsi="Cambria Math"/>
-                            <w:i/>
-                            <w:sz w:val="20"/>
-                            <w:lang w:val="en-US"/>
-                          </w:rPr>
-                        </m:ctrlPr>
-                      </m:sSubPr>
-                      <m:e>
-                        <m:r>
-                          <w:rPr>
-                            <w:rFonts w:ascii="Cambria Math" w:hAnsi="Cambria Math"/>
-                            <w:sz w:val="20"/>
-                            <w:lang w:val="en-US"/>
-                          </w:rPr>
-                          <m:t>y</m:t>
-                        </m:r>
-                      </m:e>
-                      <m:sub>
-                        <m:r>
-                          <w:rPr>
-                            <w:rFonts w:ascii="Cambria Math" w:hAnsi="Cambria Math"/>
-                            <w:sz w:val="20"/>
-                            <w:lang w:val="en-US"/>
-                          </w:rPr>
-                          <m:t>q-1</m:t>
-                        </m:r>
-                      </m:sub>
-                    </m:sSub>
                   </m:num>
                   <m:den>
                     <m:r>
@@ -13909,6 +13697,8 @@
         </w:rPr>
         <w:t xml:space="preserve"> </w:t>
       </w:r>
+      <w:bookmarkStart w:id="1" w:name="_GoBack"/>
+      <w:bookmarkEnd w:id="1"/>
     </w:p>
     <w:p>
       <w:pPr>

</xml_diff>

<commit_message>
Fixed bugs in the decay phase calculator
- Changed lib structure in UnitTest for DesignFire
- Created a new UnitTest for Creating DataPoints for Chart
- Fixed the bug in the Decay Phase where incorrent DataPoints were
generated
- Fixed an error in calculating the Total Energy Released in the Decay
Phase.
</commit_message>
<xml_diff>
--- a/Dokumentation/Design Fire Creator/Dokumentation af formler.docx
+++ b/Dokumentation/Design Fire Creator/Dokumentation af formler.docx
@@ -11621,7 +11621,7 @@
                       <w:rFonts w:ascii="Cambria Math" w:hAnsi="Cambria Math"/>
                       <w:sz w:val="20"/>
                     </w:rPr>
-                    <m:t>q-1</m:t>
+                    <m:t>q</m:t>
                   </m:r>
                 </m:sub>
               </m:sSub>
@@ -11999,7 +11999,7 @@
                   <w:sz w:val="20"/>
                   <w:lang w:val="en-US"/>
                 </w:rPr>
-                <m:t>q-1</m:t>
+                <m:t>q</m:t>
               </m:r>
             </m:sub>
           </m:sSub>
@@ -12326,6 +12326,8 @@
           </m:sSubSup>
         </m:oMath>
       </m:oMathPara>
+      <w:bookmarkStart w:id="1" w:name="_GoBack"/>
+      <w:bookmarkEnd w:id="1"/>
     </w:p>
     <w:p>
       <w:pPr>
@@ -13697,8 +13699,6 @@
         </w:rPr>
         <w:t xml:space="preserve"> </w:t>
       </w:r>
-      <w:bookmarkStart w:id="1" w:name="_GoBack"/>
-      <w:bookmarkEnd w:id="1"/>
     </w:p>
     <w:p>
       <w:pPr>

</xml_diff>